<commit_message>
Datasset build, Intro almost done
</commit_message>
<xml_diff>
--- a/Build_Week_Covid_Trace.docx
+++ b/Build_Week_Covid_Trace.docx
@@ -582,6 +582,120 @@
           <w:szCs w:val="24"/>
         </w:rPr>
         <w:tab/>
+      </w:r>
+      <w:r>
+        <w:rPr>
+          <w:rFonts w:ascii="Times New Roman" w:hAnsi="Times New Roman" w:cs="Times New Roman"/>
+          <w:sz w:val="24"/>
+          <w:szCs w:val="24"/>
+        </w:rPr>
+        <w:t>x</w:t>
+      </w:r>
+    </w:p>
+    <w:p>
+      <w:pPr>
+        <w:rPr>
+          <w:rFonts w:ascii="Times New Roman" w:hAnsi="Times New Roman" w:cs="Times New Roman"/>
+          <w:sz w:val="24"/>
+          <w:szCs w:val="24"/>
+        </w:rPr>
+      </w:pPr>
+      <w:r>
+        <w:rPr>
+          <w:rFonts w:ascii="Times New Roman" w:hAnsi="Times New Roman" w:cs="Times New Roman"/>
+          <w:sz w:val="24"/>
+          <w:szCs w:val="24"/>
+        </w:rPr>
+        <w:t xml:space="preserve">f. Definire la chiave primaria per ogni tabella. </w:t>
+      </w:r>
+      <w:r>
+        <w:rPr>
+          <w:rFonts w:ascii="Times New Roman" w:hAnsi="Times New Roman" w:cs="Times New Roman"/>
+          <w:sz w:val="24"/>
+          <w:szCs w:val="24"/>
+        </w:rPr>
+        <w:tab/>
+      </w:r>
+      <w:r>
+        <w:rPr>
+          <w:rFonts w:ascii="Times New Roman" w:hAnsi="Times New Roman" w:cs="Times New Roman"/>
+          <w:sz w:val="24"/>
+          <w:szCs w:val="24"/>
+        </w:rPr>
+        <w:tab/>
+      </w:r>
+      <w:r>
+        <w:rPr>
+          <w:rFonts w:ascii="Times New Roman" w:hAnsi="Times New Roman" w:cs="Times New Roman"/>
+          <w:sz w:val="24"/>
+          <w:szCs w:val="24"/>
+        </w:rPr>
+        <w:tab/>
+      </w:r>
+      <w:r>
+        <w:rPr>
+          <w:rFonts w:ascii="Times New Roman" w:hAnsi="Times New Roman" w:cs="Times New Roman"/>
+          <w:sz w:val="24"/>
+          <w:szCs w:val="24"/>
+        </w:rPr>
+        <w:tab/>
+      </w:r>
+      <w:r>
+        <w:rPr>
+          <w:rFonts w:ascii="Times New Roman" w:hAnsi="Times New Roman" w:cs="Times New Roman"/>
+          <w:sz w:val="24"/>
+          <w:szCs w:val="24"/>
+        </w:rPr>
+        <w:tab/>
+      </w:r>
+      <w:r>
+        <w:rPr>
+          <w:rFonts w:ascii="Times New Roman" w:hAnsi="Times New Roman" w:cs="Times New Roman"/>
+          <w:sz w:val="24"/>
+          <w:szCs w:val="24"/>
+        </w:rPr>
+        <w:tab/>
+      </w:r>
+      <w:r>
+        <w:rPr>
+          <w:rFonts w:ascii="Times New Roman" w:hAnsi="Times New Roman" w:cs="Times New Roman"/>
+          <w:sz w:val="24"/>
+          <w:szCs w:val="24"/>
+        </w:rPr>
+        <w:tab/>
+      </w:r>
+      <w:r>
+        <w:rPr>
+          <w:rFonts w:ascii="Times New Roman" w:hAnsi="Times New Roman" w:cs="Times New Roman"/>
+          <w:sz w:val="24"/>
+          <w:szCs w:val="24"/>
+        </w:rPr>
+        <w:t>X</w:t>
+      </w:r>
+    </w:p>
+    <w:p>
+      <w:pPr>
+        <w:rPr>
+          <w:rFonts w:ascii="Times New Roman" w:hAnsi="Times New Roman" w:cs="Times New Roman"/>
+          <w:sz w:val="24"/>
+          <w:szCs w:val="24"/>
+        </w:rPr>
+      </w:pPr>
+      <w:r>
+        <w:rPr>
+          <w:rFonts w:ascii="Times New Roman" w:hAnsi="Times New Roman" w:cs="Times New Roman"/>
+          <w:sz w:val="24"/>
+          <w:szCs w:val="24"/>
+        </w:rPr>
+        <w:t xml:space="preserve">g. Quali domande porre al cliente (e con quali strumenti) per capire le necessità nel dettaglio </w:t>
+      </w:r>
+      <w:r>
+        <w:rPr>
+          <w:rFonts w:ascii="Times New Roman" w:hAnsi="Times New Roman" w:cs="Times New Roman"/>
+          <w:sz w:val="24"/>
+          <w:szCs w:val="24"/>
+        </w:rPr>
+        <w:tab/>
         <w:t>-</w:t>
       </w:r>
     </w:p>
@@ -599,23 +713,7 @@
           <w:sz w:val="24"/>
           <w:szCs w:val="24"/>
         </w:rPr>
-        <w:t xml:space="preserve">f. Definire la chiave primaria per ogni tabella. </w:t>
-      </w:r>
-      <w:r>
-        <w:rPr>
-          <w:rFonts w:ascii="Times New Roman" w:hAnsi="Times New Roman" w:cs="Times New Roman"/>
-          <w:sz w:val="24"/>
-          <w:szCs w:val="24"/>
-        </w:rPr>
-        <w:tab/>
-      </w:r>
-      <w:r>
-        <w:rPr>
-          <w:rFonts w:ascii="Times New Roman" w:hAnsi="Times New Roman" w:cs="Times New Roman"/>
-          <w:sz w:val="24"/>
-          <w:szCs w:val="24"/>
-        </w:rPr>
-        <w:tab/>
+        <w:t>h. Quali metadati potete identificare in questa esercitazione?</w:t>
       </w:r>
       <w:r>
         <w:rPr>
@@ -667,90 +765,6 @@
           <w:szCs w:val="24"/>
         </w:rPr>
       </w:pPr>
-      <w:r>
-        <w:rPr>
-          <w:rFonts w:ascii="Times New Roman" w:hAnsi="Times New Roman" w:cs="Times New Roman"/>
-          <w:sz w:val="24"/>
-          <w:szCs w:val="24"/>
-        </w:rPr>
-        <w:t xml:space="preserve">g. Quali domande porre al cliente (e con quali strumenti) per capire le necessità nel dettaglio </w:t>
-      </w:r>
-      <w:r>
-        <w:rPr>
-          <w:rFonts w:ascii="Times New Roman" w:hAnsi="Times New Roman" w:cs="Times New Roman"/>
-          <w:sz w:val="24"/>
-          <w:szCs w:val="24"/>
-        </w:rPr>
-        <w:tab/>
-        <w:t>-</w:t>
-      </w:r>
-    </w:p>
-    <w:p>
-      <w:pPr>
-        <w:rPr>
-          <w:rFonts w:ascii="Times New Roman" w:hAnsi="Times New Roman" w:cs="Times New Roman"/>
-          <w:sz w:val="24"/>
-          <w:szCs w:val="24"/>
-        </w:rPr>
-      </w:pPr>
-      <w:r>
-        <w:rPr>
-          <w:rFonts w:ascii="Times New Roman" w:hAnsi="Times New Roman" w:cs="Times New Roman"/>
-          <w:sz w:val="24"/>
-          <w:szCs w:val="24"/>
-        </w:rPr>
-        <w:t>h. Quali metadati potete identificare in questa esercitazione?</w:t>
-      </w:r>
-      <w:r>
-        <w:rPr>
-          <w:rFonts w:ascii="Times New Roman" w:hAnsi="Times New Roman" w:cs="Times New Roman"/>
-          <w:sz w:val="24"/>
-          <w:szCs w:val="24"/>
-        </w:rPr>
-        <w:tab/>
-      </w:r>
-      <w:r>
-        <w:rPr>
-          <w:rFonts w:ascii="Times New Roman" w:hAnsi="Times New Roman" w:cs="Times New Roman"/>
-          <w:sz w:val="24"/>
-          <w:szCs w:val="24"/>
-        </w:rPr>
-        <w:tab/>
-      </w:r>
-      <w:r>
-        <w:rPr>
-          <w:rFonts w:ascii="Times New Roman" w:hAnsi="Times New Roman" w:cs="Times New Roman"/>
-          <w:sz w:val="24"/>
-          <w:szCs w:val="24"/>
-        </w:rPr>
-        <w:tab/>
-      </w:r>
-      <w:r>
-        <w:rPr>
-          <w:rFonts w:ascii="Times New Roman" w:hAnsi="Times New Roman" w:cs="Times New Roman"/>
-          <w:sz w:val="24"/>
-          <w:szCs w:val="24"/>
-        </w:rPr>
-        <w:tab/>
-      </w:r>
-      <w:r>
-        <w:rPr>
-          <w:rFonts w:ascii="Times New Roman" w:hAnsi="Times New Roman" w:cs="Times New Roman"/>
-          <w:sz w:val="24"/>
-          <w:szCs w:val="24"/>
-        </w:rPr>
-        <w:tab/>
-        <w:t>-</w:t>
-      </w:r>
-    </w:p>
-    <w:p>
-      <w:pPr>
-        <w:rPr>
-          <w:rFonts w:ascii="Times New Roman" w:hAnsi="Times New Roman" w:cs="Times New Roman"/>
-          <w:sz w:val="24"/>
-          <w:szCs w:val="24"/>
-        </w:rPr>
-      </w:pPr>
     </w:p>
     <w:p>
       <w:pPr>
@@ -761,16 +775,15 @@
       </w:r>
     </w:p>
     <w:p>
+      <w:pPr>
+        <w:rPr>
+          <w:u w:val="single"/>
+        </w:rPr>
+      </w:pPr>
       <w:r>
         <w:t>L’analisi serve a XYFARMA per valutare più approfonditamente la creazione di un nuovo vaccino.</w:t>
       </w:r>
     </w:p>
-    <w:p>
-      <w:r>
-        <w:t>Si potrebbero inserire delle date significative sulle vaccinazioni passate per primo, secondo e terzo richiamo più una possibile soglia di non vaccinati.</w:t>
-      </w:r>
-    </w:p>
-    <w:p/>
     <w:p>
       <w:r>
         <w:t>L’analisi di dovrebbe concentrare sul trend del rapporto Contagiati/Vaccinati e sull’andamento Contagiati, Guariti, Deceduti, Vaccinati.</w:t>
@@ -833,7 +846,9 @@
       </w:r>
       <w:r>
         <w:tab/>
-        <w:t>-</w:t>
+      </w:r>
+      <w:r>
+        <w:t>X</w:t>
       </w:r>
     </w:p>
     <w:p>
@@ -870,7 +885,9 @@
       </w:r>
       <w:r>
         <w:tab/>
-        <w:t>-</w:t>
+      </w:r>
+      <w:r>
+        <w:t>X</w:t>
       </w:r>
     </w:p>
     <w:p>
@@ -901,7 +918,9 @@
       </w:r>
       <w:r>
         <w:tab/>
-        <w:t>-</w:t>
+      </w:r>
+      <w:r>
+        <w:t>X</w:t>
       </w:r>
     </w:p>
     <w:p>
@@ -923,7 +942,9 @@
       </w:r>
       <w:r>
         <w:tab/>
-        <w:t>-</w:t>
+      </w:r>
+      <w:r>
+        <w:t>X</w:t>
       </w:r>
     </w:p>
     <w:p>
@@ -984,7 +1005,9 @@
       </w:r>
       <w:r>
         <w:tab/>
-        <w:t>-</w:t>
+      </w:r>
+      <w:r>
+        <w:t>X</w:t>
       </w:r>
     </w:p>
     <w:p>
@@ -996,7 +1019,6 @@
         </w:numPr>
       </w:pPr>
       <w:r>
-        <w:lastRenderedPageBreak/>
         <w:t>Visualizzare una tabella ed un grafico che mostrino l’elenco delle regioni in ordine di CONTAGIATI dal più piccolo al più grande.</w:t>
       </w:r>
       <w:r>
@@ -1016,7 +1038,51 @@
       </w:r>
       <w:r>
         <w:tab/>
-        <w:t>-</w:t>
+      </w:r>
+      <w:r>
+        <w:t>X</w:t>
+      </w:r>
+    </w:p>
+    <w:p>
+      <w:pPr>
+        <w:pStyle w:val="Paragrafoelenco"/>
+        <w:numPr>
+          <w:ilvl w:val="1"/>
+          <w:numId w:val="2"/>
+        </w:numPr>
+      </w:pPr>
+      <w:r>
+        <w:t>Da migliorare lo stile</w:t>
+      </w:r>
+      <w:r>
+        <w:tab/>
+      </w:r>
+      <w:r>
+        <w:tab/>
+      </w:r>
+      <w:r>
+        <w:tab/>
+      </w:r>
+      <w:r>
+        <w:tab/>
+      </w:r>
+      <w:r>
+        <w:tab/>
+      </w:r>
+      <w:r>
+        <w:tab/>
+      </w:r>
+      <w:r>
+        <w:tab/>
+      </w:r>
+      <w:r>
+        <w:tab/>
+      </w:r>
+      <w:r>
+        <w:tab/>
+      </w:r>
+      <w:r>
+        <w:t>X</w:t>
       </w:r>
     </w:p>
     <w:p>
@@ -1046,6 +1112,7 @@
         </w:numPr>
       </w:pPr>
       <w:r>
+        <w:lastRenderedPageBreak/>
         <w:t xml:space="preserve">Assicurarsi di rimuovere tutti i dati non necessari all’analisi. </w:t>
       </w:r>
       <w:r>
@@ -1059,7 +1126,9 @@
       </w:r>
       <w:r>
         <w:tab/>
-        <w:t>-</w:t>
+      </w:r>
+      <w:r>
+        <w:t>X</w:t>
       </w:r>
     </w:p>
     <w:p>
@@ -1096,7 +1165,9 @@
       </w:r>
       <w:r>
         <w:tab/>
-        <w:t>-</w:t>
+      </w:r>
+      <w:r>
+        <w:t>X</w:t>
       </w:r>
     </w:p>
     <w:p>
@@ -1133,7 +1204,9 @@
       </w:r>
       <w:r>
         <w:tab/>
-        <w:t>-</w:t>
+      </w:r>
+      <w:r>
+        <w:t>X</w:t>
       </w:r>
     </w:p>
     <w:p>
@@ -1145,6 +1218,48 @@
         </w:numPr>
       </w:pPr>
       <w:r>
+        <w:t>D</w:t>
+      </w:r>
+      <w:r>
+        <w:t>a controllare Valle d’Aosta</w:t>
+      </w:r>
+      <w:r>
+        <w:tab/>
+      </w:r>
+      <w:r>
+        <w:tab/>
+      </w:r>
+      <w:r>
+        <w:tab/>
+      </w:r>
+      <w:r>
+        <w:tab/>
+      </w:r>
+      <w:r>
+        <w:tab/>
+      </w:r>
+      <w:r>
+        <w:tab/>
+      </w:r>
+      <w:r>
+        <w:tab/>
+      </w:r>
+      <w:r>
+        <w:tab/>
+      </w:r>
+      <w:r>
+        <w:t>X</w:t>
+      </w:r>
+    </w:p>
+    <w:p>
+      <w:pPr>
+        <w:pStyle w:val="Paragrafoelenco"/>
+        <w:numPr>
+          <w:ilvl w:val="1"/>
+          <w:numId w:val="2"/>
+        </w:numPr>
+      </w:pPr>
+      <w:r>
         <w:t xml:space="preserve">Aggiungere una colonna calcolata per calcolare il rapporto tra VACCINATI e DECEDUTI </w:t>
       </w:r>
     </w:p>
@@ -1154,7 +1269,7 @@
         <w:ind w:left="9204"/>
       </w:pPr>
       <w:r>
-        <w:t>-</w:t>
+        <w:t>X</w:t>
       </w:r>
     </w:p>
     <w:p>
@@ -1166,14 +1281,24 @@
         </w:numPr>
       </w:pPr>
       <w:r>
-        <w:t>Utilizzare lo strumento PowerPivot per creare il modello dati con relative relazioni.</w:t>
-      </w:r>
-      <w:r>
-        <w:tab/>
-      </w:r>
-      <w:r>
-        <w:tab/>
-        <w:t>-</w:t>
+        <w:t xml:space="preserve">Utilizzare lo strumento </w:t>
+      </w:r>
+      <w:proofErr w:type="spellStart"/>
+      <w:r>
+        <w:t>PowerPivot</w:t>
+      </w:r>
+      <w:proofErr w:type="spellEnd"/>
+      <w:r>
+        <w:t xml:space="preserve"> per creare il modello dati con relative relazioni.</w:t>
+      </w:r>
+      <w:r>
+        <w:tab/>
+      </w:r>
+      <w:r>
+        <w:tab/>
+      </w:r>
+      <w:r>
+        <w:t>X</w:t>
       </w:r>
     </w:p>
     <w:p>

</xml_diff>